<commit_message>
[HieuKT]: account test case
</commit_message>
<xml_diff>
--- a/Test/test-case/Report_Testcase_Done.docx
+++ b/Test/test-case/Report_Testcase_Done.docx
@@ -193,21 +193,7 @@
                 <w:b/>
                 <w:sz w:val="24"/>
               </w:rPr>
-              <w:t xml:space="preserve">Check out the admin’s </w:t>
-            </w:r>
-            <w:r>
-              <w:rPr>
-                <w:b/>
-                <w:sz w:val="24"/>
-              </w:rPr>
-              <w:t>report</w:t>
-            </w:r>
-            <w:r>
-              <w:rPr>
-                <w:b/>
-                <w:sz w:val="24"/>
-              </w:rPr>
-              <w:t xml:space="preserve"> function</w:t>
+              <w:t>Check out the admin’s report function</w:t>
             </w:r>
           </w:p>
         </w:tc>
@@ -497,10 +483,7 @@
       </w:tr>
     </w:tbl>
     <w:p/>
-    <w:p>
-      <w:bookmarkStart w:id="0" w:name="_GoBack"/>
-      <w:bookmarkEnd w:id="0"/>
-    </w:p>
+    <w:p/>
     <w:tbl>
       <w:tblPr>
         <w:tblStyle w:val="TableGrid"/>
@@ -997,7 +980,7 @@
               <w:spacing w:line="240" w:lineRule="auto"/>
             </w:pPr>
             <w:r>
-              <w:t>4</w:t>
+              <w:t>3</w:t>
             </w:r>
             <w:r>
               <w:t>. Check UI.</w:t>
@@ -1983,13 +1966,7 @@
               <w:spacing w:line="240" w:lineRule="auto"/>
             </w:pPr>
             <w:r>
-              <w:t xml:space="preserve">Check </w:t>
-            </w:r>
-            <w:r>
-              <w:t>no data</w:t>
-            </w:r>
-            <w:r>
-              <w:t xml:space="preserve"> and fetch to table when access to Report page.</w:t>
+              <w:t>Check no data and fetch to table when access to Report page.</w:t>
             </w:r>
           </w:p>
         </w:tc>
@@ -2469,49 +2446,26 @@
               <w:spacing w:line="240" w:lineRule="auto"/>
             </w:pPr>
             <w:r>
-              <w:t xml:space="preserve">1. </w:t>
-            </w:r>
-            <w:r>
-              <w:t>Report</w:t>
-            </w:r>
-            <w:r>
-              <w:t xml:space="preserve"> form is opening.</w:t>
-            </w:r>
-          </w:p>
-          <w:p>
-            <w:pPr>
-              <w:spacing w:line="240" w:lineRule="auto"/>
-            </w:pPr>
-            <w:r>
-              <w:t xml:space="preserve">2. </w:t>
-            </w:r>
-            <w:r>
-              <w:t>Don’t enter value</w:t>
-            </w:r>
-            <w:r>
-              <w:t xml:space="preserve"> in text box “Email”</w:t>
-            </w:r>
-          </w:p>
-          <w:p>
-            <w:pPr>
-              <w:spacing w:line="240" w:lineRule="auto"/>
-            </w:pPr>
-            <w:r>
-              <w:t>3. Enter other field valid.</w:t>
-            </w:r>
-          </w:p>
-          <w:p>
-            <w:pPr>
-              <w:spacing w:line="240" w:lineRule="auto"/>
-            </w:pPr>
-            <w:r>
-              <w:t>4. Click “</w:t>
-            </w:r>
-            <w:r>
-              <w:t>Search</w:t>
-            </w:r>
-            <w:r>
-              <w:t>” button.</w:t>
+              <w:t>1. Report form is opening.</w:t>
+            </w:r>
+          </w:p>
+          <w:p>
+            <w:pPr>
+              <w:spacing w:line="240" w:lineRule="auto"/>
+            </w:pPr>
+            <w:r>
+              <w:t>2. Don’t enter value in text box “Email”</w:t>
+            </w:r>
+          </w:p>
+          <w:p>
+            <w:pPr>
+              <w:spacing w:line="240" w:lineRule="auto"/>
+            </w:pPr>
+            <w:r>
+              <w:t>3</w:t>
+            </w:r>
+            <w:r>
+              <w:t>. Click “Search” button.</w:t>
             </w:r>
           </w:p>
         </w:tc>
@@ -2640,10 +2594,7 @@
               <w:spacing w:line="240" w:lineRule="auto"/>
             </w:pPr>
             <w:r>
-              <w:t xml:space="preserve">Check click button search when textbox search have </w:t>
-            </w:r>
-            <w:r>
-              <w:t>one, two, three, etc… space or username doesn’t contain this value of search text box</w:t>
+              <w:t>Check click button search when textbox search have one, two, three, etc… space or username doesn’t contain this value of search text box</w:t>
             </w:r>
           </w:p>
         </w:tc>
@@ -2705,15 +2656,10 @@
               <w:spacing w:line="240" w:lineRule="auto"/>
             </w:pPr>
             <w:r>
-              <w:t>3. Enter other field valid.</w:t>
-            </w:r>
-          </w:p>
-          <w:p>
-            <w:pPr>
-              <w:spacing w:line="240" w:lineRule="auto"/>
-            </w:pPr>
-            <w:r>
-              <w:t>4. Click “</w:t>
+              <w:t>3.</w:t>
+            </w:r>
+            <w:r>
+              <w:t xml:space="preserve"> Click “</w:t>
             </w:r>
             <w:r>
               <w:t>Search</w:t>
@@ -2765,6 +2711,8 @@
             <w:pPr>
               <w:spacing w:line="240" w:lineRule="auto"/>
             </w:pPr>
+            <w:bookmarkStart w:id="0" w:name="_GoBack"/>
+            <w:bookmarkEnd w:id="0"/>
           </w:p>
         </w:tc>
         <w:tc>
@@ -2941,10 +2889,7 @@
               <w:t xml:space="preserve">3. </w:t>
             </w:r>
             <w:r>
-              <w:t xml:space="preserve">Edit data in </w:t>
-            </w:r>
-            <w:r>
-              <w:t>textbox username and text area</w:t>
+              <w:t>Edit data in textbox username and text area</w:t>
             </w:r>
           </w:p>
           <w:p>
@@ -2991,13 +2936,7 @@
               <w:t xml:space="preserve">- </w:t>
             </w:r>
             <w:r>
-              <w:t>T</w:t>
-            </w:r>
-            <w:r>
-              <w:t>extbox username and text area</w:t>
-            </w:r>
-            <w:r>
-              <w:t xml:space="preserve"> are read only</w:t>
+              <w:t>Textbox username and text area are read only</w:t>
             </w:r>
             <w:r>
               <w:t xml:space="preserve">, </w:t>
@@ -3156,11 +3095,11 @@
               <w:t xml:space="preserve">Check </w:t>
             </w:r>
             <w:r>
-              <w:t xml:space="preserve">type of date in </w:t>
+              <w:t xml:space="preserve">type of date in Format date </w:t>
             </w:r>
             <w:r>
               <w:lastRenderedPageBreak/>
-              <w:t>Format date of feedback column</w:t>
+              <w:t>of feedback column</w:t>
             </w:r>
           </w:p>
         </w:tc>
@@ -3189,21 +3128,21 @@
               <w:spacing w:line="240" w:lineRule="auto"/>
             </w:pPr>
             <w:r>
+              <w:t xml:space="preserve">1. </w:t>
+            </w:r>
+            <w:r>
+              <w:t>Report</w:t>
+            </w:r>
+            <w:r>
+              <w:t xml:space="preserve"> form is opening.</w:t>
+            </w:r>
+          </w:p>
+          <w:p>
+            <w:pPr>
+              <w:spacing w:line="240" w:lineRule="auto"/>
+            </w:pPr>
+            <w:r>
               <w:lastRenderedPageBreak/>
-              <w:t xml:space="preserve">1. </w:t>
-            </w:r>
-            <w:r>
-              <w:t>Report</w:t>
-            </w:r>
-            <w:r>
-              <w:t xml:space="preserve"> form is opening.</w:t>
-            </w:r>
-          </w:p>
-          <w:p>
-            <w:pPr>
-              <w:spacing w:line="240" w:lineRule="auto"/>
-            </w:pPr>
-            <w:r>
               <w:t xml:space="preserve">2. </w:t>
             </w:r>
             <w:r>
@@ -6589,6 +6528,7 @@
       <w:lang w:val="en-US"/>
     </w:rPr>
     <w:tblPr>
+      <w:tblInd w:w="0" w:type="dxa"/>
       <w:tblBorders>
         <w:top w:val="single" w:sz="4" w:space="0" w:color="auto"/>
         <w:left w:val="single" w:sz="4" w:space="0" w:color="auto"/>

</xml_diff>